<commit_message>
FINAL COMMIT BEFORE UPDATE
</commit_message>
<xml_diff>
--- a/statistics/report.docx
+++ b/statistics/report.docx
@@ -409,193 +409,142 @@
         <w:rPr>
           <w:lang w:val="en-US"/>
         </w:rPr>
-        <w:t xml:space="preserve">First of all, </w:t>
+        <w:t>First</w:t>
       </w:r>
       <w:r>
         <w:rPr>
           <w:lang w:val="en-US"/>
         </w:rPr>
-        <w:t xml:space="preserve">I made a general search on reddit with the </w:t>
+        <w:t xml:space="preserve">, </w:t>
+      </w:r>
+      <w:r>
+        <w:rPr>
+          <w:lang w:val="en-US"/>
+        </w:rPr>
+        <w:t>I made a general search on reddit with the</w:t>
+      </w:r>
+      <w:r>
+        <w:rPr>
+          <w:lang w:val="en-US"/>
+        </w:rPr>
+        <w:t xml:space="preserve"> related</w:t>
+      </w:r>
+      <w:r>
+        <w:rPr>
+          <w:lang w:val="en-US"/>
+        </w:rPr>
+        <w:t xml:space="preserve"> keywords and </w:t>
+      </w:r>
+      <w:r>
+        <w:rPr>
+          <w:lang w:val="en-US"/>
+        </w:rPr>
+        <w:t>used the reddit filter ‘top’ for</w:t>
+      </w:r>
+      <w:r>
+        <w:rPr>
+          <w:lang w:val="en-US"/>
+        </w:rPr>
+        <w:t xml:space="preserve"> </w:t>
+      </w:r>
+      <w:r>
+        <w:rPr>
+          <w:lang w:val="en-US"/>
+        </w:rPr>
+        <w:t>the</w:t>
+      </w:r>
+      <w:r>
+        <w:rPr>
+          <w:lang w:val="en-US"/>
+        </w:rPr>
+        <w:t xml:space="preserve"> </w:t>
+      </w:r>
+      <w:r>
+        <w:rPr>
+          <w:lang w:val="en-US"/>
+        </w:rPr>
+        <w:t xml:space="preserve">resulted </w:t>
+      </w:r>
+      <w:r>
+        <w:rPr>
+          <w:lang w:val="en-US"/>
+        </w:rPr>
+        <w:t>submissions</w:t>
+      </w:r>
+      <w:r>
+        <w:rPr>
+          <w:lang w:val="en-US"/>
+        </w:rPr>
+        <w:t xml:space="preserve">. Then, I tracked the frequency of the corresponding subreddits for each resulted post. In other words, </w:t>
+      </w:r>
+      <w:r>
+        <w:rPr>
+          <w:lang w:val="en-US"/>
+        </w:rPr>
+        <w:t>each post belongs to a subreddit, and I counted how many times each subreddit appeared in our search, so I can continue my research with the most famous ones.</w:t>
+      </w:r>
+      <w:r>
+        <w:rPr>
+          <w:lang w:val="en-US"/>
+        </w:rPr>
+        <w:t xml:space="preserve"> </w:t>
+      </w:r>
+      <w:r>
+        <w:rPr>
+          <w:lang w:val="en-US"/>
+        </w:rPr>
+        <w:t>F</w:t>
+      </w:r>
+      <w:r>
+        <w:rPr>
+          <w:lang w:val="en-US"/>
+        </w:rPr>
+        <w:t xml:space="preserve">or the topic of covid vaccines I used the keywords ‘vaccin’ and ‘covid’ and for the topic of patriarchy I used the keyword </w:t>
+      </w:r>
+      <w:r>
+        <w:rPr>
+          <w:lang w:val="en-US"/>
+        </w:rPr>
+        <w:t>‘</w:t>
+      </w:r>
+      <w:r>
+        <w:rPr>
+          <w:lang w:val="en-US"/>
+        </w:rPr>
+        <w:t>patriarchy</w:t>
       </w:r>
       <w:proofErr w:type="gramStart"/>
       <w:r>
         <w:rPr>
           <w:lang w:val="en-US"/>
         </w:rPr>
-        <w:t>keywords</w:t>
+        <w:t>’</w:t>
       </w:r>
       <w:proofErr w:type="gramEnd"/>
       <w:r>
         <w:rPr>
           <w:lang w:val="en-US"/>
         </w:rPr>
-        <w:t xml:space="preserve"> ‘vaccine’, ‘covid’, ‘coronavirus’, and </w:t>
+        <w:t xml:space="preserve"> and</w:t>
       </w:r>
       <w:r>
         <w:rPr>
           <w:lang w:val="en-US"/>
         </w:rPr>
-        <w:t>used the reddit filter ‘top’ for</w:t>
-      </w:r>
-      <w:r>
-        <w:rPr>
-          <w:lang w:val="en-US"/>
-        </w:rPr>
-        <w:t xml:space="preserve"> </w:t>
-      </w:r>
-      <w:r>
-        <w:rPr>
-          <w:lang w:val="en-US"/>
-        </w:rPr>
-        <w:t>the</w:t>
-      </w:r>
-      <w:r>
-        <w:rPr>
-          <w:lang w:val="en-US"/>
-        </w:rPr>
-        <w:t xml:space="preserve"> </w:t>
-      </w:r>
-      <w:r>
-        <w:rPr>
-          <w:lang w:val="en-US"/>
-        </w:rPr>
-        <w:t xml:space="preserve">resulted </w:t>
-      </w:r>
-      <w:r>
-        <w:rPr>
-          <w:lang w:val="en-US"/>
-        </w:rPr>
-        <w:t>submissions</w:t>
-      </w:r>
-      <w:r>
-        <w:rPr>
-          <w:lang w:val="en-US"/>
-        </w:rPr>
-        <w:t xml:space="preserve">. Then, I tracked the frequency of the corresponding subreddits for each resulted post. In other words, </w:t>
-      </w:r>
-      <w:r>
-        <w:rPr>
-          <w:lang w:val="en-US"/>
-        </w:rPr>
-        <w:t>each post belongs to a subreddit, and I counted how many times each subreddit appeared in our search, so I can continue my research with the most famous ones.</w:t>
-      </w:r>
-      <w:r>
-        <w:rPr>
-          <w:lang w:val="en-US"/>
-        </w:rPr>
-        <w:t xml:space="preserve"> More specifically, the results can be shown in the following graph</w:t>
-      </w:r>
-      <w:r>
-        <w:rPr>
-          <w:lang w:val="en-US"/>
-        </w:rPr>
-        <w:t>.</w:t>
+        <w:t xml:space="preserve"> I ended up I the following subreddits</w:t>
       </w:r>
     </w:p>
     <w:p>
       <w:pPr>
-        <w:jc w:val="center"/>
         <w:rPr>
           <w:lang w:val="en-US"/>
         </w:rPr>
       </w:pPr>
       <w:r>
         <w:rPr>
-          <w:noProof/>
-        </w:rPr>
-        <w:lastRenderedPageBreak/>
-        <w:drawing>
-          <wp:inline distT="0" distB="0" distL="0" distR="0" wp14:anchorId="72A7574A" wp14:editId="7E1CD5B6">
-            <wp:extent cx="3848431" cy="2313830"/>
-            <wp:effectExtent l="0" t="0" r="0" b="10795"/>
-            <wp:docPr id="1" name="Chart 1">
-              <a:extLst xmlns:a="http://schemas.openxmlformats.org/drawingml/2006/main">
-                <a:ext uri="{FF2B5EF4-FFF2-40B4-BE49-F238E27FC236}">
-                  <a16:creationId xmlns:a16="http://schemas.microsoft.com/office/drawing/2014/main" id="{9DAD21DA-FD05-B56B-0E73-3FAE0E4A5781}"/>
-                </a:ext>
-              </a:extLst>
-            </wp:docPr>
-            <wp:cNvGraphicFramePr/>
-            <a:graphic xmlns:a="http://schemas.openxmlformats.org/drawingml/2006/main">
-              <a:graphicData uri="http://schemas.openxmlformats.org/drawingml/2006/chart">
-                <c:chart xmlns:c="http://schemas.openxmlformats.org/drawingml/2006/chart" xmlns:r="http://schemas.openxmlformats.org/officeDocument/2006/relationships" r:id="rId5"/>
-              </a:graphicData>
-            </a:graphic>
-          </wp:inline>
-        </w:drawing>
-      </w:r>
-    </w:p>
-    <w:p>
-      <w:pPr>
-        <w:rPr>
-          <w:lang w:val="en-US"/>
-        </w:rPr>
-      </w:pPr>
-      <w:r>
-        <w:rPr>
-          <w:lang w:val="en-US"/>
-        </w:rPr>
-        <w:t>With total of 238 submissions the most frequent subreddits that refer to the covid vaccines are the ones that appear on the graph.</w:t>
-      </w:r>
-      <w:r>
-        <w:rPr>
-          <w:lang w:val="en-US"/>
-        </w:rPr>
-        <w:t xml:space="preserve"> In our case, I selected ‘science’, ‘worldnews’, ‘Coronavirus’</w:t>
-      </w:r>
-      <w:r>
-        <w:rPr>
-          <w:lang w:val="en-US"/>
-        </w:rPr>
-        <w:t xml:space="preserve">. Also, </w:t>
-      </w:r>
-      <w:r>
-        <w:rPr>
-          <w:lang w:val="en-US"/>
-        </w:rPr>
-        <w:t>I manually searched for other subreddit</w:t>
-      </w:r>
-      <w:r>
-        <w:rPr>
-          <w:lang w:val="en-US"/>
-        </w:rPr>
-        <w:t>s</w:t>
-      </w:r>
-      <w:r>
-        <w:rPr>
-          <w:lang w:val="en-US"/>
-        </w:rPr>
-        <w:t xml:space="preserve"> that </w:t>
-      </w:r>
-      <w:r>
-        <w:rPr>
-          <w:lang w:val="en-US"/>
-        </w:rPr>
-        <w:t>possibly create a controversy about the topic or some cliques between the users. So, I ended up in the subreddits</w:t>
-      </w:r>
-      <w:r>
-        <w:rPr>
-          <w:lang w:val="en-US"/>
-        </w:rPr>
-        <w:t xml:space="preserve"> ‘DebateVaccines’</w:t>
-      </w:r>
-      <w:r>
-        <w:rPr>
-          <w:lang w:val="en-US"/>
-        </w:rPr>
-        <w:t xml:space="preserve"> and ‘conspiracy’</w:t>
-      </w:r>
-      <w:r>
-        <w:rPr>
-          <w:lang w:val="en-US"/>
-        </w:rPr>
-        <w:t>.</w:t>
-      </w:r>
-      <w:r>
-        <w:rPr>
-          <w:lang w:val="en-US"/>
-        </w:rPr>
-        <w:t xml:space="preserve"> So, we have these subreddits:</w:t>
+          <w:lang w:val="en-US"/>
+        </w:rPr>
+        <w:t>Covid Vaccines:</w:t>
       </w:r>
     </w:p>
     <w:p>
@@ -631,7 +580,13 @@
         <w:rPr>
           <w:lang w:val="en-US"/>
         </w:rPr>
-        <w:t>r/conspiracy</w:t>
+        <w:t>r</w:t>
+      </w:r>
+      <w:r>
+        <w:rPr>
+          <w:lang w:val="en-US"/>
+        </w:rPr>
+        <w:t>/conspiracy</w:t>
       </w:r>
     </w:p>
     <w:p>
@@ -672,6 +627,71 @@
     </w:p>
     <w:p>
       <w:pPr>
+        <w:rPr>
+          <w:lang w:val="en-US"/>
+        </w:rPr>
+      </w:pPr>
+      <w:r>
+        <w:rPr>
+          <w:lang w:val="en-US"/>
+        </w:rPr>
+        <w:t>Patriarchy:</w:t>
+      </w:r>
+    </w:p>
+    <w:p>
+      <w:pPr>
+        <w:pStyle w:val="ListParagraph"/>
+        <w:numPr>
+          <w:ilvl w:val="0"/>
+          <w:numId w:val="2"/>
+        </w:numPr>
+        <w:rPr>
+          <w:lang w:val="en-US"/>
+        </w:rPr>
+      </w:pPr>
+      <w:r>
+        <w:rPr>
+          <w:lang w:val="en-US"/>
+        </w:rPr>
+        <w:t>r/</w:t>
+      </w:r>
+      <w:proofErr w:type="spellStart"/>
+      <w:r>
+        <w:rPr>
+          <w:lang w:val="en-US"/>
+        </w:rPr>
+        <w:t>WitchesVsPatriarchy</w:t>
+      </w:r>
+      <w:proofErr w:type="spellEnd"/>
+    </w:p>
+    <w:p>
+      <w:pPr>
+        <w:pStyle w:val="ListParagraph"/>
+        <w:numPr>
+          <w:ilvl w:val="0"/>
+          <w:numId w:val="2"/>
+        </w:numPr>
+        <w:rPr>
+          <w:lang w:val="en-US"/>
+        </w:rPr>
+      </w:pPr>
+      <w:r>
+        <w:rPr>
+          <w:lang w:val="en-US"/>
+        </w:rPr>
+        <w:t>r/</w:t>
+      </w:r>
+      <w:proofErr w:type="spellStart"/>
+      <w:r>
+        <w:rPr>
+          <w:lang w:val="en-US"/>
+        </w:rPr>
+        <w:t>MensRights</w:t>
+      </w:r>
+      <w:proofErr w:type="spellEnd"/>
+    </w:p>
+    <w:p>
+      <w:pPr>
         <w:pStyle w:val="Heading1"/>
         <w:rPr>
           <w:sz w:val="24"/>
@@ -685,6 +705,7 @@
           <w:szCs w:val="24"/>
           <w:lang w:val="en-US"/>
         </w:rPr>
+        <w:lastRenderedPageBreak/>
         <w:t>Comment Tree Creation</w:t>
       </w:r>
     </w:p>
@@ -694,13 +715,119 @@
           <w:lang w:val="en-US"/>
         </w:rPr>
       </w:pPr>
+      <w:r>
+        <w:rPr>
+          <w:lang w:val="en-US"/>
+        </w:rPr>
+        <w:t>Each post can be represented by a tree. The root of the tree is the post’s question/</w:t>
+      </w:r>
+      <w:proofErr w:type="gramStart"/>
+      <w:r>
+        <w:rPr>
+          <w:lang w:val="en-US"/>
+        </w:rPr>
+        <w:t>text</w:t>
+      </w:r>
+      <w:proofErr w:type="gramEnd"/>
+      <w:r>
+        <w:rPr>
+          <w:lang w:val="en-US"/>
+        </w:rPr>
+        <w:t xml:space="preserve"> and the branches are the answers of the of the post. So, each answer of a comment is a child of a node. If the comment </w:t>
+      </w:r>
+      <m:oMath>
+        <m:r>
+          <w:rPr>
+            <w:rFonts w:ascii="Cambria Math" w:hAnsi="Cambria Math"/>
+            <w:lang w:val="en-US"/>
+          </w:rPr>
+          <m:t>v</m:t>
+        </m:r>
+      </m:oMath>
+      <w:r>
+        <w:rPr>
+          <w:rFonts w:eastAsiaTheme="minorEastAsia"/>
+          <w:lang w:val="en-US"/>
+        </w:rPr>
+        <w:t xml:space="preserve"> is the answer to the comment </w:t>
+      </w:r>
+      <m:oMath>
+        <m:r>
+          <w:rPr>
+            <w:rFonts w:ascii="Cambria Math" w:eastAsiaTheme="minorEastAsia" w:hAnsi="Cambria Math"/>
+            <w:lang w:val="en-US"/>
+          </w:rPr>
+          <m:t>u</m:t>
+        </m:r>
+      </m:oMath>
+      <w:r>
+        <w:rPr>
+          <w:rFonts w:eastAsiaTheme="minorEastAsia"/>
+          <w:lang w:val="en-US"/>
+        </w:rPr>
+        <w:t xml:space="preserve">, it means that the </w:t>
+      </w:r>
+      <m:oMath>
+        <m:r>
+          <w:rPr>
+            <w:rFonts w:ascii="Cambria Math" w:eastAsiaTheme="minorEastAsia" w:hAnsi="Cambria Math"/>
+            <w:lang w:val="en-US"/>
+          </w:rPr>
+          <m:t>v</m:t>
+        </m:r>
+      </m:oMath>
+      <w:r>
+        <w:rPr>
+          <w:rFonts w:eastAsiaTheme="minorEastAsia"/>
+          <w:lang w:val="en-US"/>
+        </w:rPr>
+        <w:t xml:space="preserve"> is the child of u and it is represented as: </w:t>
+      </w:r>
+      <m:oMath>
+        <m:r>
+          <w:rPr>
+            <w:rFonts w:ascii="Cambria Math" w:eastAsiaTheme="minorEastAsia" w:hAnsi="Cambria Math"/>
+            <w:lang w:val="en-US"/>
+          </w:rPr>
+          <m:t>u→v</m:t>
+        </m:r>
+      </m:oMath>
+      <w:r>
+        <w:rPr>
+          <w:rFonts w:eastAsiaTheme="minorEastAsia"/>
+          <w:lang w:val="en-US"/>
+        </w:rPr>
+        <w:t xml:space="preserve"> in the tree. For the tree representation I use the module </w:t>
+      </w:r>
+      <w:proofErr w:type="spellStart"/>
+      <w:r>
+        <w:rPr>
+          <w:rFonts w:eastAsiaTheme="minorEastAsia"/>
+          <w:i/>
+          <w:iCs/>
+          <w:lang w:val="en-US"/>
+        </w:rPr>
+        <w:t>treelib</w:t>
+      </w:r>
+      <w:proofErr w:type="spellEnd"/>
+      <w:r>
+        <w:rPr>
+          <w:rFonts w:eastAsiaTheme="minorEastAsia"/>
+          <w:i/>
+          <w:iCs/>
+          <w:lang w:val="en-US"/>
+        </w:rPr>
+        <w:t xml:space="preserve"> </w:t>
+      </w:r>
+      <w:r>
+        <w:rPr>
+          <w:rFonts w:eastAsiaTheme="minorEastAsia"/>
+          <w:lang w:val="en-US"/>
+        </w:rPr>
+        <w:t>of python.</w:t>
+      </w:r>
     </w:p>
     <w:p>
-      <w:pPr>
-        <w:rPr>
-          <w:lang w:val="en-US"/>
-        </w:rPr>
-      </w:pPr>
       <w:r>
         <w:rPr>
           <w:lang w:val="en-US"/>
@@ -884,6 +1011,38 @@
           <w:lang w:val="en-US"/>
         </w:rPr>
         <w:t>.</w:t>
+      </w:r>
+      <w:r>
+        <w:rPr>
+          <w:lang w:val="en-US"/>
+        </w:rPr>
+        <w:t xml:space="preserve"> For each category I create a set of trees</w:t>
+      </w:r>
+      <w:r>
+        <w:rPr>
+          <w:lang w:val="en-US"/>
+        </w:rPr>
+        <w:t xml:space="preserve">, in the way explained above and saved them to the disk in the form of </w:t>
+      </w:r>
+      <w:proofErr w:type="spellStart"/>
+      <w:r>
+        <w:rPr>
+          <w:lang w:val="en-US"/>
+        </w:rPr>
+        <w:t>json</w:t>
+      </w:r>
+      <w:proofErr w:type="spellEnd"/>
+      <w:r>
+        <w:rPr>
+          <w:lang w:val="en-US"/>
+        </w:rPr>
+        <w:t>.</w:t>
+      </w:r>
+      <w:r>
+        <w:rPr>
+          <w:lang w:val="en-US"/>
+        </w:rPr>
+        <w:t xml:space="preserve"> For each node, I save the comment data and the user that posted it.</w:t>
       </w:r>
     </w:p>
     <w:p>
@@ -917,13 +1076,6 @@
           <w:lang w:val="en-US"/>
         </w:rPr>
       </w:pPr>
-    </w:p>
-    <w:p>
-      <w:pPr>
-        <w:rPr>
-          <w:lang w:val="en-US"/>
-        </w:rPr>
-      </w:pPr>
       <w:r>
         <w:rPr>
           <w:lang w:val="en-US"/>
@@ -947,6 +1099,30 @@
           <w:lang w:val="en-US"/>
         </w:rPr>
         <w:t>se create the communication graph.</w:t>
+      </w:r>
+      <w:r>
+        <w:rPr>
+          <w:lang w:val="en-US"/>
+        </w:rPr>
+        <w:t xml:space="preserve"> For each category</w:t>
+      </w:r>
+      <w:r>
+        <w:rPr>
+          <w:lang w:val="en-US"/>
+        </w:rPr>
+        <w:t xml:space="preserve"> </w:t>
+      </w:r>
+      <w:r>
+        <w:rPr>
+          <w:lang w:val="en-US"/>
+        </w:rPr>
+        <w:t>(‘top’, ‘controversial’, ‘both’) I create a graph. I used two approaches. The first one is taking every edge of each tree</w:t>
+      </w:r>
+      <w:r>
+        <w:rPr>
+          <w:lang w:val="en-US"/>
+        </w:rPr>
+        <w:t>, but now the node represents a user</w:t>
       </w:r>
     </w:p>
     <w:p>
@@ -1001,7 +1177,6 @@
         <w:rPr>
           <w:lang w:val="en-US"/>
         </w:rPr>
-        <w:lastRenderedPageBreak/>
         <w:t>Subreddit Data</w:t>
       </w:r>
     </w:p>
@@ -2424,6 +2599,7 @@
         <w:rPr>
           <w:lang w:val="en-US"/>
         </w:rPr>
+        <w:lastRenderedPageBreak/>
         <w:t>MultiDigraph</w:t>
       </w:r>
       <w:proofErr w:type="spellEnd"/>
@@ -5035,7 +5211,6 @@
         <w:rPr>
           <w:lang w:val="en-US"/>
         </w:rPr>
-        <w:lastRenderedPageBreak/>
         <w:t>Average Degree of the graphs</w:t>
       </w:r>
     </w:p>
@@ -6758,6 +6933,7 @@
                 <w:sz w:val="20"/>
                 <w:szCs w:val="20"/>
               </w:rPr>
+              <w:lastRenderedPageBreak/>
               <w:t>MensRights</w:t>
             </w:r>
           </w:p>
@@ -7877,7 +8053,6 @@
         <w:rPr>
           <w:lang w:val="en-US"/>
         </w:rPr>
-        <w:lastRenderedPageBreak/>
         <w:t>2-subreddits</w:t>
       </w:r>
     </w:p>
@@ -9400,6 +9575,7 @@
                 <w:sz w:val="20"/>
                 <w:szCs w:val="20"/>
               </w:rPr>
+              <w:lastRenderedPageBreak/>
               <w:t>wrldns &amp; consp.</w:t>
             </w:r>
           </w:p>
@@ -9867,7 +10043,6 @@
           <w:bCs/>
           <w:lang w:val="en-US"/>
         </w:rPr>
-        <w:lastRenderedPageBreak/>
         <w:t>Random Walk Results</w:t>
       </w:r>
     </w:p>
@@ -9885,23 +10060,7 @@
           <w:szCs w:val="32"/>
           <w:lang w:val="en-US"/>
         </w:rPr>
-        <w:t>INT</w:t>
-      </w:r>
-      <w:r>
-        <w:rPr>
-          <w:sz w:val="32"/>
-          <w:szCs w:val="32"/>
-          <w:lang w:val="en-US"/>
-        </w:rPr>
-        <w:t>RA</w:t>
-      </w:r>
-      <w:r>
-        <w:rPr>
-          <w:sz w:val="32"/>
-          <w:szCs w:val="32"/>
-          <w:lang w:val="en-US"/>
-        </w:rPr>
-        <w:t xml:space="preserve"> POLARIZATION</w:t>
+        <w:t>INTRA POLARIZATION</w:t>
       </w:r>
     </w:p>
     <w:tbl>
@@ -12245,6 +12404,7 @@
                 <w:sz w:val="20"/>
                 <w:szCs w:val="20"/>
               </w:rPr>
+              <w:lastRenderedPageBreak/>
               <w:t>conspiracy</w:t>
             </w:r>
           </w:p>
@@ -15984,7 +16144,120 @@
   <w:abstractNum w:abstractNumId="0" w15:restartNumberingAfterBreak="0">
     <w:nsid w:val="18DE3FE1"/>
     <w:multiLevelType w:val="hybridMultilevel"/>
-    <w:tmpl w:val="CBC4965E"/>
+    <w:tmpl w:val="21F8852C"/>
+    <w:lvl w:ilvl="0" w:tplc="04080001">
+      <w:start w:val="1"/>
+      <w:numFmt w:val="bullet"/>
+      <w:lvlText w:val=""/>
+      <w:lvlJc w:val="left"/>
+      <w:pPr>
+        <w:ind w:left="720" w:hanging="360"/>
+      </w:pPr>
+      <w:rPr>
+        <w:rFonts w:ascii="Symbol" w:hAnsi="Symbol" w:hint="default"/>
+      </w:rPr>
+    </w:lvl>
+    <w:lvl w:ilvl="1" w:tplc="04080003" w:tentative="1">
+      <w:start w:val="1"/>
+      <w:numFmt w:val="bullet"/>
+      <w:lvlText w:val="o"/>
+      <w:lvlJc w:val="left"/>
+      <w:pPr>
+        <w:ind w:left="1440" w:hanging="360"/>
+      </w:pPr>
+      <w:rPr>
+        <w:rFonts w:ascii="Courier New" w:hAnsi="Courier New" w:cs="Courier New" w:hint="default"/>
+      </w:rPr>
+    </w:lvl>
+    <w:lvl w:ilvl="2" w:tplc="04080005" w:tentative="1">
+      <w:start w:val="1"/>
+      <w:numFmt w:val="bullet"/>
+      <w:lvlText w:val=""/>
+      <w:lvlJc w:val="left"/>
+      <w:pPr>
+        <w:ind w:left="2160" w:hanging="360"/>
+      </w:pPr>
+      <w:rPr>
+        <w:rFonts w:ascii="Wingdings" w:hAnsi="Wingdings" w:hint="default"/>
+      </w:rPr>
+    </w:lvl>
+    <w:lvl w:ilvl="3" w:tplc="04080001" w:tentative="1">
+      <w:start w:val="1"/>
+      <w:numFmt w:val="bullet"/>
+      <w:lvlText w:val=""/>
+      <w:lvlJc w:val="left"/>
+      <w:pPr>
+        <w:ind w:left="2880" w:hanging="360"/>
+      </w:pPr>
+      <w:rPr>
+        <w:rFonts w:ascii="Symbol" w:hAnsi="Symbol" w:hint="default"/>
+      </w:rPr>
+    </w:lvl>
+    <w:lvl w:ilvl="4" w:tplc="04080003" w:tentative="1">
+      <w:start w:val="1"/>
+      <w:numFmt w:val="bullet"/>
+      <w:lvlText w:val="o"/>
+      <w:lvlJc w:val="left"/>
+      <w:pPr>
+        <w:ind w:left="3600" w:hanging="360"/>
+      </w:pPr>
+      <w:rPr>
+        <w:rFonts w:ascii="Courier New" w:hAnsi="Courier New" w:cs="Courier New" w:hint="default"/>
+      </w:rPr>
+    </w:lvl>
+    <w:lvl w:ilvl="5" w:tplc="04080005" w:tentative="1">
+      <w:start w:val="1"/>
+      <w:numFmt w:val="bullet"/>
+      <w:lvlText w:val=""/>
+      <w:lvlJc w:val="left"/>
+      <w:pPr>
+        <w:ind w:left="4320" w:hanging="360"/>
+      </w:pPr>
+      <w:rPr>
+        <w:rFonts w:ascii="Wingdings" w:hAnsi="Wingdings" w:hint="default"/>
+      </w:rPr>
+    </w:lvl>
+    <w:lvl w:ilvl="6" w:tplc="04080001" w:tentative="1">
+      <w:start w:val="1"/>
+      <w:numFmt w:val="bullet"/>
+      <w:lvlText w:val=""/>
+      <w:lvlJc w:val="left"/>
+      <w:pPr>
+        <w:ind w:left="5040" w:hanging="360"/>
+      </w:pPr>
+      <w:rPr>
+        <w:rFonts w:ascii="Symbol" w:hAnsi="Symbol" w:hint="default"/>
+      </w:rPr>
+    </w:lvl>
+    <w:lvl w:ilvl="7" w:tplc="04080003" w:tentative="1">
+      <w:start w:val="1"/>
+      <w:numFmt w:val="bullet"/>
+      <w:lvlText w:val="o"/>
+      <w:lvlJc w:val="left"/>
+      <w:pPr>
+        <w:ind w:left="5760" w:hanging="360"/>
+      </w:pPr>
+      <w:rPr>
+        <w:rFonts w:ascii="Courier New" w:hAnsi="Courier New" w:cs="Courier New" w:hint="default"/>
+      </w:rPr>
+    </w:lvl>
+    <w:lvl w:ilvl="8" w:tplc="04080005" w:tentative="1">
+      <w:start w:val="1"/>
+      <w:numFmt w:val="bullet"/>
+      <w:lvlText w:val=""/>
+      <w:lvlJc w:val="left"/>
+      <w:pPr>
+        <w:ind w:left="6480" w:hanging="360"/>
+      </w:pPr>
+      <w:rPr>
+        <w:rFonts w:ascii="Wingdings" w:hAnsi="Wingdings" w:hint="default"/>
+      </w:rPr>
+    </w:lvl>
+  </w:abstractNum>
+  <w:abstractNum w:abstractNumId="1" w15:restartNumberingAfterBreak="0">
+    <w:nsid w:val="254B654F"/>
+    <w:multiLevelType w:val="hybridMultilevel"/>
+    <w:tmpl w:val="C0BA20BA"/>
     <w:lvl w:ilvl="0" w:tplc="04080001">
       <w:start w:val="1"/>
       <w:numFmt w:val="bullet"/>
@@ -16096,6 +16369,9 @@
   </w:abstractNum>
   <w:num w:numId="1" w16cid:durableId="137848875">
     <w:abstractNumId w:val="0"/>
+  </w:num>
+  <w:num w:numId="2" w16cid:durableId="868302298">
+    <w:abstractNumId w:val="1"/>
   </w:num>
 </w:numbering>
 </file>
@@ -16523,6 +16799,7 @@
   <w:style w:type="character" w:default="1" w:styleId="DefaultParagraphFont">
     <w:name w:val="Default Paragraph Font"/>
     <w:uiPriority w:val="1"/>
+    <w:semiHidden/>
     <w:unhideWhenUsed/>
   </w:style>
   <w:style w:type="table" w:default="1" w:styleId="TableNormal">
@@ -16623,977 +16900,17 @@
       </w:tblBorders>
     </w:tblPr>
   </w:style>
+  <w:style w:type="character" w:styleId="PlaceholderText">
+    <w:name w:val="Placeholder Text"/>
+    <w:basedOn w:val="DefaultParagraphFont"/>
+    <w:uiPriority w:val="99"/>
+    <w:semiHidden/>
+    <w:rsid w:val="00DB10CA"/>
+    <w:rPr>
+      <w:color w:val="808080"/>
+    </w:rPr>
+  </w:style>
 </w:styles>
-</file>
-
-<file path=word/charts/chart1.xml><?xml version="1.0" encoding="utf-8"?>
-<c:chartSpace xmlns:c="http://schemas.openxmlformats.org/drawingml/2006/chart" xmlns:a="http://schemas.openxmlformats.org/drawingml/2006/main" xmlns:r="http://schemas.openxmlformats.org/officeDocument/2006/relationships" xmlns:c16r2="http://schemas.microsoft.com/office/drawing/2015/06/chart">
-  <c:date1904 val="0"/>
-  <c:lang val="en-US"/>
-  <c:roundedCorners val="0"/>
-  <mc:AlternateContent xmlns:mc="http://schemas.openxmlformats.org/markup-compatibility/2006">
-    <mc:Choice xmlns:c14="http://schemas.microsoft.com/office/drawing/2007/8/2/chart" Requires="c14">
-      <c14:style val="102"/>
-    </mc:Choice>
-    <mc:Fallback>
-      <c:style val="2"/>
-    </mc:Fallback>
-  </mc:AlternateContent>
-  <c:chart>
-    <c:title>
-      <c:tx>
-        <c:rich>
-          <a:bodyPr rot="0" spcFirstLastPara="1" vertOverflow="ellipsis" vert="horz" wrap="square" anchor="ctr" anchorCtr="1"/>
-          <a:lstStyle/>
-          <a:p>
-            <a:pPr>
-              <a:defRPr sz="1400" b="0" i="0" u="none" strike="noStrike" kern="1200" spc="0" baseline="0">
-                <a:solidFill>
-                  <a:schemeClr val="tx1">
-                    <a:lumMod val="65000"/>
-                    <a:lumOff val="35000"/>
-                  </a:schemeClr>
-                </a:solidFill>
-                <a:latin typeface="+mn-lt"/>
-                <a:ea typeface="+mn-ea"/>
-                <a:cs typeface="+mn-cs"/>
-              </a:defRPr>
-            </a:pPr>
-            <a:r>
-              <a:rPr lang="en-US"/>
-              <a:t>Subreddit Frequency</a:t>
-            </a:r>
-          </a:p>
-        </c:rich>
-      </c:tx>
-      <c:overlay val="0"/>
-      <c:spPr>
-        <a:noFill/>
-        <a:ln>
-          <a:noFill/>
-        </a:ln>
-        <a:effectLst/>
-      </c:spPr>
-      <c:txPr>
-        <a:bodyPr rot="0" spcFirstLastPara="1" vertOverflow="ellipsis" vert="horz" wrap="square" anchor="ctr" anchorCtr="1"/>
-        <a:lstStyle/>
-        <a:p>
-          <a:pPr>
-            <a:defRPr sz="1400" b="0" i="0" u="none" strike="noStrike" kern="1200" spc="0" baseline="0">
-              <a:solidFill>
-                <a:schemeClr val="tx1">
-                  <a:lumMod val="65000"/>
-                  <a:lumOff val="35000"/>
-                </a:schemeClr>
-              </a:solidFill>
-              <a:latin typeface="+mn-lt"/>
-              <a:ea typeface="+mn-ea"/>
-              <a:cs typeface="+mn-cs"/>
-            </a:defRPr>
-          </a:pPr>
-          <a:endParaRPr lang="el-GR"/>
-        </a:p>
-      </c:txPr>
-    </c:title>
-    <c:autoTitleDeleted val="0"/>
-    <c:plotArea>
-      <c:layout/>
-      <c:barChart>
-        <c:barDir val="col"/>
-        <c:grouping val="clustered"/>
-        <c:varyColors val="0"/>
-        <c:ser>
-          <c:idx val="0"/>
-          <c:order val="0"/>
-          <c:spPr>
-            <a:solidFill>
-              <a:schemeClr val="accent1"/>
-            </a:solidFill>
-            <a:ln>
-              <a:noFill/>
-            </a:ln>
-            <a:effectLst/>
-          </c:spPr>
-          <c:invertIfNegative val="0"/>
-          <c:cat>
-            <c:strRef>
-              <c:f>Sheet1!$A$1:$E$1</c:f>
-              <c:strCache>
-                <c:ptCount val="5"/>
-                <c:pt idx="0">
-                  <c:v>news</c:v>
-                </c:pt>
-                <c:pt idx="1">
-                  <c:v>science</c:v>
-                </c:pt>
-                <c:pt idx="2">
-                  <c:v>worldnews</c:v>
-                </c:pt>
-                <c:pt idx="3">
-                  <c:v>Coronavirus</c:v>
-                </c:pt>
-                <c:pt idx="4">
-                  <c:v>politics</c:v>
-                </c:pt>
-              </c:strCache>
-            </c:strRef>
-          </c:cat>
-          <c:val>
-            <c:numRef>
-              <c:f>Sheet1!$A$2:$E$2</c:f>
-              <c:numCache>
-                <c:formatCode>General</c:formatCode>
-                <c:ptCount val="5"/>
-                <c:pt idx="0">
-                  <c:v>44</c:v>
-                </c:pt>
-                <c:pt idx="1">
-                  <c:v>34</c:v>
-                </c:pt>
-                <c:pt idx="2">
-                  <c:v>33</c:v>
-                </c:pt>
-                <c:pt idx="3">
-                  <c:v>25</c:v>
-                </c:pt>
-                <c:pt idx="4">
-                  <c:v>19</c:v>
-                </c:pt>
-              </c:numCache>
-            </c:numRef>
-          </c:val>
-          <c:extLst>
-            <c:ext xmlns:c16="http://schemas.microsoft.com/office/drawing/2014/chart" uri="{C3380CC4-5D6E-409C-BE32-E72D297353CC}">
-              <c16:uniqueId val="{00000000-8ED5-4677-AB3D-B4FE03082EC0}"/>
-            </c:ext>
-          </c:extLst>
-        </c:ser>
-        <c:dLbls>
-          <c:showLegendKey val="0"/>
-          <c:showVal val="0"/>
-          <c:showCatName val="0"/>
-          <c:showSerName val="0"/>
-          <c:showPercent val="0"/>
-          <c:showBubbleSize val="0"/>
-        </c:dLbls>
-        <c:gapWidth val="219"/>
-        <c:overlap val="-27"/>
-        <c:axId val="1755314656"/>
-        <c:axId val="1755315072"/>
-      </c:barChart>
-      <c:catAx>
-        <c:axId val="1755314656"/>
-        <c:scaling>
-          <c:orientation val="minMax"/>
-        </c:scaling>
-        <c:delete val="0"/>
-        <c:axPos val="b"/>
-        <c:title>
-          <c:tx>
-            <c:rich>
-              <a:bodyPr rot="0" spcFirstLastPara="1" vertOverflow="ellipsis" vert="horz" wrap="square" anchor="ctr" anchorCtr="1"/>
-              <a:lstStyle/>
-              <a:p>
-                <a:pPr>
-                  <a:defRPr sz="1000" b="0" i="0" u="none" strike="noStrike" kern="1200" baseline="0">
-                    <a:solidFill>
-                      <a:schemeClr val="tx1">
-                        <a:lumMod val="65000"/>
-                        <a:lumOff val="35000"/>
-                      </a:schemeClr>
-                    </a:solidFill>
-                    <a:latin typeface="+mn-lt"/>
-                    <a:ea typeface="+mn-ea"/>
-                    <a:cs typeface="+mn-cs"/>
-                  </a:defRPr>
-                </a:pPr>
-                <a:r>
-                  <a:rPr lang="en-US" sz="900"/>
-                  <a:t>subreddit name</a:t>
-                </a:r>
-              </a:p>
-            </c:rich>
-          </c:tx>
-          <c:overlay val="0"/>
-          <c:spPr>
-            <a:noFill/>
-            <a:ln>
-              <a:noFill/>
-            </a:ln>
-            <a:effectLst/>
-          </c:spPr>
-          <c:txPr>
-            <a:bodyPr rot="0" spcFirstLastPara="1" vertOverflow="ellipsis" vert="horz" wrap="square" anchor="ctr" anchorCtr="1"/>
-            <a:lstStyle/>
-            <a:p>
-              <a:pPr>
-                <a:defRPr sz="1000" b="0" i="0" u="none" strike="noStrike" kern="1200" baseline="0">
-                  <a:solidFill>
-                    <a:schemeClr val="tx1">
-                      <a:lumMod val="65000"/>
-                      <a:lumOff val="35000"/>
-                    </a:schemeClr>
-                  </a:solidFill>
-                  <a:latin typeface="+mn-lt"/>
-                  <a:ea typeface="+mn-ea"/>
-                  <a:cs typeface="+mn-cs"/>
-                </a:defRPr>
-              </a:pPr>
-              <a:endParaRPr lang="el-GR"/>
-            </a:p>
-          </c:txPr>
-        </c:title>
-        <c:numFmt formatCode="General" sourceLinked="1"/>
-        <c:majorTickMark val="none"/>
-        <c:minorTickMark val="none"/>
-        <c:tickLblPos val="nextTo"/>
-        <c:spPr>
-          <a:noFill/>
-          <a:ln w="9525" cap="flat" cmpd="sng" algn="ctr">
-            <a:solidFill>
-              <a:schemeClr val="tx1">
-                <a:lumMod val="15000"/>
-                <a:lumOff val="85000"/>
-              </a:schemeClr>
-            </a:solidFill>
-            <a:round/>
-          </a:ln>
-          <a:effectLst/>
-        </c:spPr>
-        <c:txPr>
-          <a:bodyPr rot="-60000000" spcFirstLastPara="1" vertOverflow="ellipsis" vert="horz" wrap="square" anchor="ctr" anchorCtr="1"/>
-          <a:lstStyle/>
-          <a:p>
-            <a:pPr>
-              <a:defRPr sz="900" b="0" i="0" u="none" strike="noStrike" kern="1200" baseline="0">
-                <a:solidFill>
-                  <a:schemeClr val="tx1">
-                    <a:lumMod val="65000"/>
-                    <a:lumOff val="35000"/>
-                  </a:schemeClr>
-                </a:solidFill>
-                <a:latin typeface="+mn-lt"/>
-                <a:ea typeface="+mn-ea"/>
-                <a:cs typeface="+mn-cs"/>
-              </a:defRPr>
-            </a:pPr>
-            <a:endParaRPr lang="el-GR"/>
-          </a:p>
-        </c:txPr>
-        <c:crossAx val="1755315072"/>
-        <c:crosses val="autoZero"/>
-        <c:auto val="1"/>
-        <c:lblAlgn val="ctr"/>
-        <c:lblOffset val="100"/>
-        <c:noMultiLvlLbl val="0"/>
-      </c:catAx>
-      <c:valAx>
-        <c:axId val="1755315072"/>
-        <c:scaling>
-          <c:orientation val="minMax"/>
-        </c:scaling>
-        <c:delete val="0"/>
-        <c:axPos val="l"/>
-        <c:majorGridlines>
-          <c:spPr>
-            <a:ln w="9525" cap="flat" cmpd="sng" algn="ctr">
-              <a:solidFill>
-                <a:schemeClr val="tx1">
-                  <a:lumMod val="15000"/>
-                  <a:lumOff val="85000"/>
-                </a:schemeClr>
-              </a:solidFill>
-              <a:round/>
-            </a:ln>
-            <a:effectLst/>
-          </c:spPr>
-        </c:majorGridlines>
-        <c:title>
-          <c:tx>
-            <c:rich>
-              <a:bodyPr rot="-5400000" spcFirstLastPara="1" vertOverflow="ellipsis" vert="horz" wrap="square" anchor="ctr" anchorCtr="1"/>
-              <a:lstStyle/>
-              <a:p>
-                <a:pPr>
-                  <a:defRPr sz="1000" b="0" i="0" u="none" strike="noStrike" kern="1200" baseline="0">
-                    <a:solidFill>
-                      <a:schemeClr val="tx1">
-                        <a:lumMod val="65000"/>
-                        <a:lumOff val="35000"/>
-                      </a:schemeClr>
-                    </a:solidFill>
-                    <a:latin typeface="+mn-lt"/>
-                    <a:ea typeface="+mn-ea"/>
-                    <a:cs typeface="+mn-cs"/>
-                  </a:defRPr>
-                </a:pPr>
-                <a:r>
-                  <a:rPr lang="en-US"/>
-                  <a:t>num.</a:t>
-                </a:r>
-                <a:r>
-                  <a:rPr lang="en-US" baseline="0"/>
-                  <a:t> of appearances of subreddit</a:t>
-                </a:r>
-                <a:endParaRPr lang="en-US"/>
-              </a:p>
-            </c:rich>
-          </c:tx>
-          <c:overlay val="0"/>
-          <c:spPr>
-            <a:noFill/>
-            <a:ln>
-              <a:noFill/>
-            </a:ln>
-            <a:effectLst/>
-          </c:spPr>
-          <c:txPr>
-            <a:bodyPr rot="-5400000" spcFirstLastPara="1" vertOverflow="ellipsis" vert="horz" wrap="square" anchor="ctr" anchorCtr="1"/>
-            <a:lstStyle/>
-            <a:p>
-              <a:pPr>
-                <a:defRPr sz="1000" b="0" i="0" u="none" strike="noStrike" kern="1200" baseline="0">
-                  <a:solidFill>
-                    <a:schemeClr val="tx1">
-                      <a:lumMod val="65000"/>
-                      <a:lumOff val="35000"/>
-                    </a:schemeClr>
-                  </a:solidFill>
-                  <a:latin typeface="+mn-lt"/>
-                  <a:ea typeface="+mn-ea"/>
-                  <a:cs typeface="+mn-cs"/>
-                </a:defRPr>
-              </a:pPr>
-              <a:endParaRPr lang="el-GR"/>
-            </a:p>
-          </c:txPr>
-        </c:title>
-        <c:numFmt formatCode="General" sourceLinked="1"/>
-        <c:majorTickMark val="none"/>
-        <c:minorTickMark val="none"/>
-        <c:tickLblPos val="nextTo"/>
-        <c:spPr>
-          <a:noFill/>
-          <a:ln>
-            <a:noFill/>
-          </a:ln>
-          <a:effectLst/>
-        </c:spPr>
-        <c:txPr>
-          <a:bodyPr rot="-60000000" spcFirstLastPara="1" vertOverflow="ellipsis" vert="horz" wrap="square" anchor="ctr" anchorCtr="1"/>
-          <a:lstStyle/>
-          <a:p>
-            <a:pPr>
-              <a:defRPr sz="900" b="0" i="0" u="none" strike="noStrike" kern="1200" baseline="0">
-                <a:solidFill>
-                  <a:schemeClr val="tx1">
-                    <a:lumMod val="65000"/>
-                    <a:lumOff val="35000"/>
-                  </a:schemeClr>
-                </a:solidFill>
-                <a:latin typeface="+mn-lt"/>
-                <a:ea typeface="+mn-ea"/>
-                <a:cs typeface="+mn-cs"/>
-              </a:defRPr>
-            </a:pPr>
-            <a:endParaRPr lang="el-GR"/>
-          </a:p>
-        </c:txPr>
-        <c:crossAx val="1755314656"/>
-        <c:crosses val="autoZero"/>
-        <c:crossBetween val="between"/>
-      </c:valAx>
-      <c:spPr>
-        <a:noFill/>
-        <a:ln>
-          <a:noFill/>
-        </a:ln>
-        <a:effectLst/>
-      </c:spPr>
-    </c:plotArea>
-    <c:plotVisOnly val="1"/>
-    <c:dispBlanksAs val="gap"/>
-    <c:extLst>
-      <c:ext xmlns:c16r3="http://schemas.microsoft.com/office/drawing/2017/03/chart" uri="{56B9EC1D-385E-4148-901F-78D8002777C0}">
-        <c16r3:dataDisplayOptions16>
-          <c16r3:dispNaAsBlank val="1"/>
-        </c16r3:dataDisplayOptions16>
-      </c:ext>
-    </c:extLst>
-    <c:showDLblsOverMax val="0"/>
-  </c:chart>
-  <c:spPr>
-    <a:solidFill>
-      <a:schemeClr val="bg1"/>
-    </a:solidFill>
-    <a:ln w="9525" cap="flat" cmpd="sng" algn="ctr">
-      <a:solidFill>
-        <a:schemeClr val="tx1">
-          <a:lumMod val="15000"/>
-          <a:lumOff val="85000"/>
-        </a:schemeClr>
-      </a:solidFill>
-      <a:round/>
-    </a:ln>
-    <a:effectLst/>
-  </c:spPr>
-  <c:txPr>
-    <a:bodyPr/>
-    <a:lstStyle/>
-    <a:p>
-      <a:pPr>
-        <a:defRPr/>
-      </a:pPr>
-      <a:endParaRPr lang="el-GR"/>
-    </a:p>
-  </c:txPr>
-  <c:externalData r:id="rId3">
-    <c:autoUpdate val="0"/>
-  </c:externalData>
-</c:chartSpace>
-</file>
-
-<file path=word/charts/colors1.xml><?xml version="1.0" encoding="utf-8"?>
-<cs:colorStyle xmlns:cs="http://schemas.microsoft.com/office/drawing/2012/chartStyle" xmlns:a="http://schemas.openxmlformats.org/drawingml/2006/main" meth="cycle" id="10">
-  <a:schemeClr val="accent1"/>
-  <a:schemeClr val="accent2"/>
-  <a:schemeClr val="accent3"/>
-  <a:schemeClr val="accent4"/>
-  <a:schemeClr val="accent5"/>
-  <a:schemeClr val="accent6"/>
-  <cs:variation/>
-  <cs:variation>
-    <a:lumMod val="60000"/>
-  </cs:variation>
-  <cs:variation>
-    <a:lumMod val="80000"/>
-    <a:lumOff val="20000"/>
-  </cs:variation>
-  <cs:variation>
-    <a:lumMod val="80000"/>
-  </cs:variation>
-  <cs:variation>
-    <a:lumMod val="60000"/>
-    <a:lumOff val="40000"/>
-  </cs:variation>
-  <cs:variation>
-    <a:lumMod val="50000"/>
-  </cs:variation>
-  <cs:variation>
-    <a:lumMod val="70000"/>
-    <a:lumOff val="30000"/>
-  </cs:variation>
-  <cs:variation>
-    <a:lumMod val="70000"/>
-  </cs:variation>
-  <cs:variation>
-    <a:lumMod val="50000"/>
-    <a:lumOff val="50000"/>
-  </cs:variation>
-</cs:colorStyle>
-</file>
-
-<file path=word/charts/style1.xml><?xml version="1.0" encoding="utf-8"?>
-<cs:chartStyle xmlns:cs="http://schemas.microsoft.com/office/drawing/2012/chartStyle" xmlns:a="http://schemas.openxmlformats.org/drawingml/2006/main" id="201">
-  <cs:axisTitle>
-    <cs:lnRef idx="0"/>
-    <cs:fillRef idx="0"/>
-    <cs:effectRef idx="0"/>
-    <cs:fontRef idx="minor">
-      <a:schemeClr val="tx1">
-        <a:lumMod val="65000"/>
-        <a:lumOff val="35000"/>
-      </a:schemeClr>
-    </cs:fontRef>
-    <cs:defRPr sz="1000" kern="1200"/>
-  </cs:axisTitle>
-  <cs:categoryAxis>
-    <cs:lnRef idx="0"/>
-    <cs:fillRef idx="0"/>
-    <cs:effectRef idx="0"/>
-    <cs:fontRef idx="minor">
-      <a:schemeClr val="tx1">
-        <a:lumMod val="65000"/>
-        <a:lumOff val="35000"/>
-      </a:schemeClr>
-    </cs:fontRef>
-    <cs:spPr>
-      <a:ln w="9525" cap="flat" cmpd="sng" algn="ctr">
-        <a:solidFill>
-          <a:schemeClr val="tx1">
-            <a:lumMod val="15000"/>
-            <a:lumOff val="85000"/>
-          </a:schemeClr>
-        </a:solidFill>
-        <a:round/>
-      </a:ln>
-    </cs:spPr>
-    <cs:defRPr sz="900" kern="1200"/>
-  </cs:categoryAxis>
-  <cs:chartArea mods="allowNoFillOverride allowNoLineOverride">
-    <cs:lnRef idx="0"/>
-    <cs:fillRef idx="0"/>
-    <cs:effectRef idx="0"/>
-    <cs:fontRef idx="minor">
-      <a:schemeClr val="tx1"/>
-    </cs:fontRef>
-    <cs:spPr>
-      <a:solidFill>
-        <a:schemeClr val="bg1"/>
-      </a:solidFill>
-      <a:ln w="9525" cap="flat" cmpd="sng" algn="ctr">
-        <a:solidFill>
-          <a:schemeClr val="tx1">
-            <a:lumMod val="15000"/>
-            <a:lumOff val="85000"/>
-          </a:schemeClr>
-        </a:solidFill>
-        <a:round/>
-      </a:ln>
-    </cs:spPr>
-    <cs:defRPr sz="1000" kern="1200"/>
-  </cs:chartArea>
-  <cs:dataLabel>
-    <cs:lnRef idx="0"/>
-    <cs:fillRef idx="0"/>
-    <cs:effectRef idx="0"/>
-    <cs:fontRef idx="minor">
-      <a:schemeClr val="tx1">
-        <a:lumMod val="75000"/>
-        <a:lumOff val="25000"/>
-      </a:schemeClr>
-    </cs:fontRef>
-    <cs:defRPr sz="900" kern="1200"/>
-  </cs:dataLabel>
-  <cs:dataLabelCallout>
-    <cs:lnRef idx="0"/>
-    <cs:fillRef idx="0"/>
-    <cs:effectRef idx="0"/>
-    <cs:fontRef idx="minor">
-      <a:schemeClr val="dk1">
-        <a:lumMod val="65000"/>
-        <a:lumOff val="35000"/>
-      </a:schemeClr>
-    </cs:fontRef>
-    <cs:spPr>
-      <a:solidFill>
-        <a:schemeClr val="lt1"/>
-      </a:solidFill>
-      <a:ln>
-        <a:solidFill>
-          <a:schemeClr val="dk1">
-            <a:lumMod val="25000"/>
-            <a:lumOff val="75000"/>
-          </a:schemeClr>
-        </a:solidFill>
-      </a:ln>
-    </cs:spPr>
-    <cs:defRPr sz="900" kern="1200"/>
-    <cs:bodyPr rot="0" spcFirstLastPara="1" vertOverflow="clip" horzOverflow="clip" vert="horz" wrap="square" lIns="36576" tIns="18288" rIns="36576" bIns="18288" anchor="ctr" anchorCtr="1">
-      <a:spAutoFit/>
-    </cs:bodyPr>
-  </cs:dataLabelCallout>
-  <cs:dataPoint>
-    <cs:lnRef idx="0"/>
-    <cs:fillRef idx="1">
-      <cs:styleClr val="auto"/>
-    </cs:fillRef>
-    <cs:effectRef idx="0"/>
-    <cs:fontRef idx="minor">
-      <a:schemeClr val="tx1"/>
-    </cs:fontRef>
-  </cs:dataPoint>
-  <cs:dataPoint3D>
-    <cs:lnRef idx="0"/>
-    <cs:fillRef idx="1">
-      <cs:styleClr val="auto"/>
-    </cs:fillRef>
-    <cs:effectRef idx="0"/>
-    <cs:fontRef idx="minor">
-      <a:schemeClr val="tx1"/>
-    </cs:fontRef>
-  </cs:dataPoint3D>
-  <cs:dataPointLine>
-    <cs:lnRef idx="0">
-      <cs:styleClr val="auto"/>
-    </cs:lnRef>
-    <cs:fillRef idx="1"/>
-    <cs:effectRef idx="0"/>
-    <cs:fontRef idx="minor">
-      <a:schemeClr val="tx1"/>
-    </cs:fontRef>
-    <cs:spPr>
-      <a:ln w="28575" cap="rnd">
-        <a:solidFill>
-          <a:schemeClr val="phClr"/>
-        </a:solidFill>
-        <a:round/>
-      </a:ln>
-    </cs:spPr>
-  </cs:dataPointLine>
-  <cs:dataPointMarker>
-    <cs:lnRef idx="0">
-      <cs:styleClr val="auto"/>
-    </cs:lnRef>
-    <cs:fillRef idx="1">
-      <cs:styleClr val="auto"/>
-    </cs:fillRef>
-    <cs:effectRef idx="0"/>
-    <cs:fontRef idx="minor">
-      <a:schemeClr val="tx1"/>
-    </cs:fontRef>
-    <cs:spPr>
-      <a:ln w="9525">
-        <a:solidFill>
-          <a:schemeClr val="phClr"/>
-        </a:solidFill>
-      </a:ln>
-    </cs:spPr>
-  </cs:dataPointMarker>
-  <cs:dataPointMarkerLayout symbol="circle" size="5"/>
-  <cs:dataPointWireframe>
-    <cs:lnRef idx="0">
-      <cs:styleClr val="auto"/>
-    </cs:lnRef>
-    <cs:fillRef idx="1"/>
-    <cs:effectRef idx="0"/>
-    <cs:fontRef idx="minor">
-      <a:schemeClr val="tx1"/>
-    </cs:fontRef>
-    <cs:spPr>
-      <a:ln w="9525" cap="rnd">
-        <a:solidFill>
-          <a:schemeClr val="phClr"/>
-        </a:solidFill>
-        <a:round/>
-      </a:ln>
-    </cs:spPr>
-  </cs:dataPointWireframe>
-  <cs:dataTable>
-    <cs:lnRef idx="0"/>
-    <cs:fillRef idx="0"/>
-    <cs:effectRef idx="0"/>
-    <cs:fontRef idx="minor">
-      <a:schemeClr val="tx1">
-        <a:lumMod val="65000"/>
-        <a:lumOff val="35000"/>
-      </a:schemeClr>
-    </cs:fontRef>
-    <cs:spPr>
-      <a:noFill/>
-      <a:ln w="9525" cap="flat" cmpd="sng" algn="ctr">
-        <a:solidFill>
-          <a:schemeClr val="tx1">
-            <a:lumMod val="15000"/>
-            <a:lumOff val="85000"/>
-          </a:schemeClr>
-        </a:solidFill>
-        <a:round/>
-      </a:ln>
-    </cs:spPr>
-    <cs:defRPr sz="900" kern="1200"/>
-  </cs:dataTable>
-  <cs:downBar>
-    <cs:lnRef idx="0"/>
-    <cs:fillRef idx="0"/>
-    <cs:effectRef idx="0"/>
-    <cs:fontRef idx="minor">
-      <a:schemeClr val="dk1"/>
-    </cs:fontRef>
-    <cs:spPr>
-      <a:solidFill>
-        <a:schemeClr val="dk1">
-          <a:lumMod val="65000"/>
-          <a:lumOff val="35000"/>
-        </a:schemeClr>
-      </a:solidFill>
-      <a:ln w="9525">
-        <a:solidFill>
-          <a:schemeClr val="tx1">
-            <a:lumMod val="65000"/>
-            <a:lumOff val="35000"/>
-          </a:schemeClr>
-        </a:solidFill>
-      </a:ln>
-    </cs:spPr>
-  </cs:downBar>
-  <cs:dropLine>
-    <cs:lnRef idx="0"/>
-    <cs:fillRef idx="0"/>
-    <cs:effectRef idx="0"/>
-    <cs:fontRef idx="minor">
-      <a:schemeClr val="tx1"/>
-    </cs:fontRef>
-    <cs:spPr>
-      <a:ln w="9525" cap="flat" cmpd="sng" algn="ctr">
-        <a:solidFill>
-          <a:schemeClr val="tx1">
-            <a:lumMod val="35000"/>
-            <a:lumOff val="65000"/>
-          </a:schemeClr>
-        </a:solidFill>
-        <a:round/>
-      </a:ln>
-    </cs:spPr>
-  </cs:dropLine>
-  <cs:errorBar>
-    <cs:lnRef idx="0"/>
-    <cs:fillRef idx="0"/>
-    <cs:effectRef idx="0"/>
-    <cs:fontRef idx="minor">
-      <a:schemeClr val="tx1"/>
-    </cs:fontRef>
-    <cs:spPr>
-      <a:ln w="9525" cap="flat" cmpd="sng" algn="ctr">
-        <a:solidFill>
-          <a:schemeClr val="tx1">
-            <a:lumMod val="65000"/>
-            <a:lumOff val="35000"/>
-          </a:schemeClr>
-        </a:solidFill>
-        <a:round/>
-      </a:ln>
-    </cs:spPr>
-  </cs:errorBar>
-  <cs:floor>
-    <cs:lnRef idx="0"/>
-    <cs:fillRef idx="0"/>
-    <cs:effectRef idx="0"/>
-    <cs:fontRef idx="minor">
-      <a:schemeClr val="tx1"/>
-    </cs:fontRef>
-    <cs:spPr>
-      <a:noFill/>
-      <a:ln>
-        <a:noFill/>
-      </a:ln>
-    </cs:spPr>
-  </cs:floor>
-  <cs:gridlineMajor>
-    <cs:lnRef idx="0"/>
-    <cs:fillRef idx="0"/>
-    <cs:effectRef idx="0"/>
-    <cs:fontRef idx="minor">
-      <a:schemeClr val="tx1"/>
-    </cs:fontRef>
-    <cs:spPr>
-      <a:ln w="9525" cap="flat" cmpd="sng" algn="ctr">
-        <a:solidFill>
-          <a:schemeClr val="tx1">
-            <a:lumMod val="15000"/>
-            <a:lumOff val="85000"/>
-          </a:schemeClr>
-        </a:solidFill>
-        <a:round/>
-      </a:ln>
-    </cs:spPr>
-  </cs:gridlineMajor>
-  <cs:gridlineMinor>
-    <cs:lnRef idx="0"/>
-    <cs:fillRef idx="0"/>
-    <cs:effectRef idx="0"/>
-    <cs:fontRef idx="minor">
-      <a:schemeClr val="tx1"/>
-    </cs:fontRef>
-    <cs:spPr>
-      <a:ln w="9525" cap="flat" cmpd="sng" algn="ctr">
-        <a:solidFill>
-          <a:schemeClr val="tx1">
-            <a:lumMod val="5000"/>
-            <a:lumOff val="95000"/>
-          </a:schemeClr>
-        </a:solidFill>
-        <a:round/>
-      </a:ln>
-    </cs:spPr>
-  </cs:gridlineMinor>
-  <cs:hiLoLine>
-    <cs:lnRef idx="0"/>
-    <cs:fillRef idx="0"/>
-    <cs:effectRef idx="0"/>
-    <cs:fontRef idx="minor">
-      <a:schemeClr val="tx1"/>
-    </cs:fontRef>
-    <cs:spPr>
-      <a:ln w="9525" cap="flat" cmpd="sng" algn="ctr">
-        <a:solidFill>
-          <a:schemeClr val="tx1">
-            <a:lumMod val="75000"/>
-            <a:lumOff val="25000"/>
-          </a:schemeClr>
-        </a:solidFill>
-        <a:round/>
-      </a:ln>
-    </cs:spPr>
-  </cs:hiLoLine>
-  <cs:leaderLine>
-    <cs:lnRef idx="0"/>
-    <cs:fillRef idx="0"/>
-    <cs:effectRef idx="0"/>
-    <cs:fontRef idx="minor">
-      <a:schemeClr val="tx1"/>
-    </cs:fontRef>
-    <cs:spPr>
-      <a:ln w="9525" cap="flat" cmpd="sng" algn="ctr">
-        <a:solidFill>
-          <a:schemeClr val="tx1">
-            <a:lumMod val="35000"/>
-            <a:lumOff val="65000"/>
-          </a:schemeClr>
-        </a:solidFill>
-        <a:round/>
-      </a:ln>
-    </cs:spPr>
-  </cs:leaderLine>
-  <cs:legend>
-    <cs:lnRef idx="0"/>
-    <cs:fillRef idx="0"/>
-    <cs:effectRef idx="0"/>
-    <cs:fontRef idx="minor">
-      <a:schemeClr val="tx1">
-        <a:lumMod val="65000"/>
-        <a:lumOff val="35000"/>
-      </a:schemeClr>
-    </cs:fontRef>
-    <cs:defRPr sz="900" kern="1200"/>
-  </cs:legend>
-  <cs:plotArea mods="allowNoFillOverride allowNoLineOverride">
-    <cs:lnRef idx="0"/>
-    <cs:fillRef idx="0"/>
-    <cs:effectRef idx="0"/>
-    <cs:fontRef idx="minor">
-      <a:schemeClr val="tx1"/>
-    </cs:fontRef>
-  </cs:plotArea>
-  <cs:plotArea3D mods="allowNoFillOverride allowNoLineOverride">
-    <cs:lnRef idx="0"/>
-    <cs:fillRef idx="0"/>
-    <cs:effectRef idx="0"/>
-    <cs:fontRef idx="minor">
-      <a:schemeClr val="tx1"/>
-    </cs:fontRef>
-  </cs:plotArea3D>
-  <cs:seriesAxis>
-    <cs:lnRef idx="0"/>
-    <cs:fillRef idx="0"/>
-    <cs:effectRef idx="0"/>
-    <cs:fontRef idx="minor">
-      <a:schemeClr val="tx1">
-        <a:lumMod val="65000"/>
-        <a:lumOff val="35000"/>
-      </a:schemeClr>
-    </cs:fontRef>
-    <cs:defRPr sz="900" kern="1200"/>
-  </cs:seriesAxis>
-  <cs:seriesLine>
-    <cs:lnRef idx="0"/>
-    <cs:fillRef idx="0"/>
-    <cs:effectRef idx="0"/>
-    <cs:fontRef idx="minor">
-      <a:schemeClr val="tx1"/>
-    </cs:fontRef>
-    <cs:spPr>
-      <a:ln w="9525" cap="flat" cmpd="sng" algn="ctr">
-        <a:solidFill>
-          <a:schemeClr val="tx1">
-            <a:lumMod val="35000"/>
-            <a:lumOff val="65000"/>
-          </a:schemeClr>
-        </a:solidFill>
-        <a:round/>
-      </a:ln>
-    </cs:spPr>
-  </cs:seriesLine>
-  <cs:title>
-    <cs:lnRef idx="0"/>
-    <cs:fillRef idx="0"/>
-    <cs:effectRef idx="0"/>
-    <cs:fontRef idx="minor">
-      <a:schemeClr val="tx1">
-        <a:lumMod val="65000"/>
-        <a:lumOff val="35000"/>
-      </a:schemeClr>
-    </cs:fontRef>
-    <cs:defRPr sz="1400" b="0" kern="1200" spc="0" baseline="0"/>
-  </cs:title>
-  <cs:trendline>
-    <cs:lnRef idx="0">
-      <cs:styleClr val="auto"/>
-    </cs:lnRef>
-    <cs:fillRef idx="0"/>
-    <cs:effectRef idx="0"/>
-    <cs:fontRef idx="minor">
-      <a:schemeClr val="tx1"/>
-    </cs:fontRef>
-    <cs:spPr>
-      <a:ln w="19050" cap="rnd">
-        <a:solidFill>
-          <a:schemeClr val="phClr"/>
-        </a:solidFill>
-        <a:prstDash val="sysDot"/>
-      </a:ln>
-    </cs:spPr>
-  </cs:trendline>
-  <cs:trendlineLabel>
-    <cs:lnRef idx="0"/>
-    <cs:fillRef idx="0"/>
-    <cs:effectRef idx="0"/>
-    <cs:fontRef idx="minor">
-      <a:schemeClr val="tx1">
-        <a:lumMod val="65000"/>
-        <a:lumOff val="35000"/>
-      </a:schemeClr>
-    </cs:fontRef>
-    <cs:defRPr sz="900" kern="1200"/>
-  </cs:trendlineLabel>
-  <cs:upBar>
-    <cs:lnRef idx="0"/>
-    <cs:fillRef idx="0"/>
-    <cs:effectRef idx="0"/>
-    <cs:fontRef idx="minor">
-      <a:schemeClr val="dk1"/>
-    </cs:fontRef>
-    <cs:spPr>
-      <a:solidFill>
-        <a:schemeClr val="lt1"/>
-      </a:solidFill>
-      <a:ln w="9525">
-        <a:solidFill>
-          <a:schemeClr val="tx1">
-            <a:lumMod val="15000"/>
-            <a:lumOff val="85000"/>
-          </a:schemeClr>
-        </a:solidFill>
-      </a:ln>
-    </cs:spPr>
-  </cs:upBar>
-  <cs:valueAxis>
-    <cs:lnRef idx="0"/>
-    <cs:fillRef idx="0"/>
-    <cs:effectRef idx="0"/>
-    <cs:fontRef idx="minor">
-      <a:schemeClr val="tx1">
-        <a:lumMod val="65000"/>
-        <a:lumOff val="35000"/>
-      </a:schemeClr>
-    </cs:fontRef>
-    <cs:defRPr sz="900" kern="1200"/>
-  </cs:valueAxis>
-  <cs:wall>
-    <cs:lnRef idx="0"/>
-    <cs:fillRef idx="0"/>
-    <cs:effectRef idx="0"/>
-    <cs:fontRef idx="minor">
-      <a:schemeClr val="tx1"/>
-    </cs:fontRef>
-    <cs:spPr>
-      <a:noFill/>
-      <a:ln>
-        <a:noFill/>
-      </a:ln>
-    </cs:spPr>
-  </cs:wall>
-</cs:chartStyle>
 </file>
 
 <file path=word/theme/theme1.xml><?xml version="1.0" encoding="utf-8"?>

</xml_diff>